<commit_message>
Edit Mel's text to get sequential
</commit_message>
<xml_diff>
--- a/Middleware_CarBaMaBusinessProcessModelAbstraction.docx
+++ b/Middleware_CarBaMaBusinessProcessModelAbstraction.docx
@@ -894,15 +894,23 @@
           <w:rtl/>
           <w:lang w:bidi="fa-IR"/>
         </w:rPr>
-        <w:t>نام‌خانوادگ</w:t>
-      </w:r>
-      <w:r>
-        <w:rPr>
-          <w:rFonts w:cs="B Zar" w:hint="cs"/>
-          <w:rtl/>
-          <w:lang w:bidi="fa-IR"/>
-        </w:rPr>
-        <w:t xml:space="preserve">ی، </w:t>
+        <w:t>نام خانوادگ</w:t>
+      </w:r>
+      <w:r>
+        <w:rPr>
+          <w:rFonts w:cs="B Zar" w:hint="cs"/>
+          <w:rtl/>
+          <w:lang w:bidi="fa-IR"/>
+        </w:rPr>
+        <w:t>ی</w:t>
+      </w:r>
+      <w:r>
+        <w:rPr>
+          <w:rFonts w:cs="B Zar" w:hint="cs"/>
+          <w:rtl/>
+          <w:lang w:bidi="fa-IR"/>
+        </w:rPr>
+        <w:t xml:space="preserve">، </w:t>
       </w:r>
       <w:r>
         <w:rPr>
@@ -1028,7 +1036,23 @@
           <w:rtl/>
           <w:lang w:bidi="fa-IR"/>
         </w:rPr>
-        <w:t>پس از وارد کردن اطلاعات و صحت‌سنج</w:t>
+        <w:t xml:space="preserve">پس از </w:t>
+      </w:r>
+      <w:r>
+        <w:rPr>
+          <w:rFonts w:cs="B Zar"/>
+          <w:rtl/>
+          <w:lang w:bidi="fa-IR"/>
+        </w:rPr>
+        <w:t>واردکردن</w:t>
+      </w:r>
+      <w:r>
+        <w:rPr>
+          <w:rFonts w:cs="B Zar"/>
+          <w:rtl/>
+          <w:lang w:bidi="fa-IR"/>
+        </w:rPr>
+        <w:t xml:space="preserve"> اطلاعات و صحت‌سنج</w:t>
       </w:r>
       <w:r>
         <w:rPr>
@@ -1052,7 +1076,31 @@
           <w:rtl/>
           <w:lang w:bidi="fa-IR"/>
         </w:rPr>
-        <w:t xml:space="preserve">مرورگر(شماره تلفن نامعتبر، نام نامعتبر، </w:t>
+        <w:t>مرورگر</w:t>
+      </w:r>
+      <w:r>
+        <w:rPr>
+          <w:rFonts w:cs="B Zar"/>
+          <w:rtl/>
+          <w:lang w:bidi="fa-IR"/>
+        </w:rPr>
+        <w:t xml:space="preserve"> (</w:t>
+      </w:r>
+      <w:r>
+        <w:rPr>
+          <w:rFonts w:cs="B Zar"/>
+          <w:rtl/>
+          <w:lang w:bidi="fa-IR"/>
+        </w:rPr>
+        <w:t>شماره‌تلفن</w:t>
+      </w:r>
+      <w:r>
+        <w:rPr>
+          <w:rFonts w:cs="B Zar" w:hint="cs"/>
+          <w:rtl/>
+          <w:lang w:bidi="fa-IR"/>
+        </w:rPr>
+        <w:t xml:space="preserve"> نامعتبر، نام نامعتبر، </w:t>
       </w:r>
       <w:r>
         <w:rPr>
@@ -1326,7 +1374,23 @@
           <w:rtl/>
           <w:lang w:bidi="fa-IR"/>
         </w:rPr>
-        <w:t>کاربر با مراجعه به ایمیل خود، ایمیل حاوی لینک تایید حساب کاربری خود را باز و به صفحه مربوطه هدایت می‌شود.</w:t>
+        <w:t xml:space="preserve">کاربر با مراجعه به ایمیل خود، ایمیل حاوی لینک </w:t>
+      </w:r>
+      <w:r>
+        <w:rPr>
+          <w:rFonts w:cs="B Zar" w:hint="cs"/>
+          <w:rtl/>
+          <w:lang w:bidi="fa-IR"/>
+        </w:rPr>
+        <w:t>تأیید</w:t>
+      </w:r>
+      <w:r>
+        <w:rPr>
+          <w:rFonts w:cs="B Zar" w:hint="cs"/>
+          <w:rtl/>
+          <w:lang w:bidi="fa-IR"/>
+        </w:rPr>
+        <w:t xml:space="preserve"> حساب کاربری خود را باز و به صفحه مربوطه هدایت می‌شود.</w:t>
       </w:r>
     </w:p>
     <w:p>
@@ -1349,7 +1413,55 @@
           <w:rtl/>
           <w:lang w:bidi="fa-IR"/>
         </w:rPr>
-        <w:t>پس از بازدید سایت مخصوص به کاربر پیغام تایید به بک‌اند فرستاده می‌شود و حساب کاربری به حالت فعال در‌می‌آید و این موضوع در پیشخوان کاربر قابل مشاهده می‌شود.</w:t>
+        <w:t xml:space="preserve">پس از بازدید سایت مخصوص به کاربر پیغام </w:t>
+      </w:r>
+      <w:r>
+        <w:rPr>
+          <w:rFonts w:cs="B Zar" w:hint="cs"/>
+          <w:rtl/>
+          <w:lang w:bidi="fa-IR"/>
+        </w:rPr>
+        <w:t>تأیید</w:t>
+      </w:r>
+      <w:r>
+        <w:rPr>
+          <w:rFonts w:cs="B Zar" w:hint="cs"/>
+          <w:rtl/>
+          <w:lang w:bidi="fa-IR"/>
+        </w:rPr>
+        <w:t xml:space="preserve"> به بک‌اند فرستاده می‌شود و حساب کاربری به حالت فعال د</w:t>
+      </w:r>
+      <w:r>
+        <w:rPr>
+          <w:rFonts w:cs="B Zar"/>
+          <w:rtl/>
+          <w:lang w:bidi="fa-IR"/>
+        </w:rPr>
+        <w:t>ر</w:t>
+      </w:r>
+      <w:r>
+        <w:rPr>
+          <w:rFonts w:cs="B Zar" w:hint="cs"/>
+          <w:rtl/>
+          <w:lang w:bidi="fa-IR"/>
+        </w:rPr>
+        <w:t xml:space="preserve">می‌آید و این موضوع در پیشخوان کاربر </w:t>
+      </w:r>
+      <w:r>
+        <w:rPr>
+          <w:rFonts w:cs="B Zar"/>
+          <w:rtl/>
+          <w:lang w:bidi="fa-IR"/>
+        </w:rPr>
+        <w:t>قابل‌مشاهده</w:t>
+      </w:r>
+      <w:r>
+        <w:rPr>
+          <w:rFonts w:cs="B Zar" w:hint="cs"/>
+          <w:rtl/>
+          <w:lang w:bidi="fa-IR"/>
+        </w:rPr>
+        <w:t xml:space="preserve"> می‌شود.</w:t>
       </w:r>
     </w:p>
     <w:p>
@@ -4176,7 +4288,39 @@
           <w:rtl/>
           <w:lang w:bidi="fa-IR"/>
         </w:rPr>
-        <w:t>در پنجره بازشده مبنی بر تایید خرید اشتراک، آن را تایید یا رد می‌کند.</w:t>
+        <w:t xml:space="preserve">در پنجره بازشده مبنی بر </w:t>
+      </w:r>
+      <w:r>
+        <w:rPr>
+          <w:rFonts w:cs="B Zar" w:hint="cs"/>
+          <w:rtl/>
+          <w:lang w:bidi="fa-IR"/>
+        </w:rPr>
+        <w:t>تأیید</w:t>
+      </w:r>
+      <w:r>
+        <w:rPr>
+          <w:rFonts w:cs="B Zar" w:hint="cs"/>
+          <w:rtl/>
+          <w:lang w:bidi="fa-IR"/>
+        </w:rPr>
+        <w:t xml:space="preserve"> خرید اشتراک، آن را </w:t>
+      </w:r>
+      <w:r>
+        <w:rPr>
+          <w:rFonts w:cs="B Zar" w:hint="cs"/>
+          <w:rtl/>
+          <w:lang w:bidi="fa-IR"/>
+        </w:rPr>
+        <w:t>تأیید</w:t>
+      </w:r>
+      <w:r>
+        <w:rPr>
+          <w:rFonts w:cs="B Zar" w:hint="cs"/>
+          <w:rtl/>
+          <w:lang w:bidi="fa-IR"/>
+        </w:rPr>
+        <w:t xml:space="preserve"> یا رد می‌کند.</w:t>
       </w:r>
     </w:p>
     <w:p>
@@ -4198,7 +4342,23 @@
           <w:rtl/>
           <w:lang w:bidi="fa-IR"/>
         </w:rPr>
-        <w:t>در صورت تایید، به درگاه پرداخت منتقل می‌شود.</w:t>
+        <w:t xml:space="preserve">در صورت </w:t>
+      </w:r>
+      <w:r>
+        <w:rPr>
+          <w:rFonts w:cs="B Zar" w:hint="cs"/>
+          <w:rtl/>
+          <w:lang w:bidi="fa-IR"/>
+        </w:rPr>
+        <w:t>تأیید</w:t>
+      </w:r>
+      <w:r>
+        <w:rPr>
+          <w:rFonts w:cs="B Zar" w:hint="cs"/>
+          <w:rtl/>
+          <w:lang w:bidi="fa-IR"/>
+        </w:rPr>
+        <w:t>، به درگاه پرداخت منتقل می‌شود.</w:t>
       </w:r>
     </w:p>
     <w:p>
@@ -4791,27 +4951,67 @@
       </w:pPr>
       <w:r>
         <w:rPr>
+          <w:rFonts w:cs="B Zar"/>
+          <w:rtl/>
+          <w:lang w:bidi="fa-IR"/>
+        </w:rPr>
+        <w:t>مجدداً</w:t>
+      </w:r>
+      <w:r>
+        <w:rPr>
+          <w:rFonts w:cs="B Zar"/>
+          <w:rtl/>
+          <w:lang w:bidi="fa-IR"/>
+        </w:rPr>
+        <w:t xml:space="preserve"> وارد صفحه ورود م</w:t>
+      </w:r>
+      <w:r>
+        <w:rPr>
+          <w:rFonts w:cs="B Zar" w:hint="cs"/>
+          <w:rtl/>
+          <w:lang w:bidi="fa-IR"/>
+        </w:rPr>
+        <w:t>ی‌</w:t>
+      </w:r>
+      <w:r>
+        <w:rPr>
           <w:rFonts w:cs="B Zar" w:hint="eastAsia"/>
           <w:rtl/>
           <w:lang w:bidi="fa-IR"/>
         </w:rPr>
-        <w:t>مجددا</w:t>
-      </w:r>
-      <w:r>
-        <w:rPr>
-          <w:rFonts w:cs="B Zar"/>
-          <w:rtl/>
-          <w:lang w:bidi="fa-IR"/>
-        </w:rPr>
-        <w:t xml:space="preserve"> وارد صفحه ورود م</w:t>
-      </w:r>
-      <w:r>
-        <w:rPr>
-          <w:rFonts w:cs="B Zar" w:hint="cs"/>
-          <w:rtl/>
-          <w:lang w:bidi="fa-IR"/>
-        </w:rPr>
-        <w:t>ی‌</w:t>
+        <w:t>شود</w:t>
+      </w:r>
+      <w:r>
+        <w:rPr>
+          <w:rFonts w:cs="B Zar"/>
+          <w:rtl/>
+          <w:lang w:bidi="fa-IR"/>
+        </w:rPr>
+        <w:t xml:space="preserve"> و با نام کاربر</w:t>
+      </w:r>
+      <w:r>
+        <w:rPr>
+          <w:rFonts w:cs="B Zar" w:hint="cs"/>
+          <w:rtl/>
+          <w:lang w:bidi="fa-IR"/>
+        </w:rPr>
+        <w:t>ی</w:t>
+      </w:r>
+      <w:r>
+        <w:rPr>
+          <w:rFonts w:cs="B Zar"/>
+          <w:rtl/>
+          <w:lang w:bidi="fa-IR"/>
+        </w:rPr>
+        <w:t xml:space="preserve"> و رمز عبور جد</w:t>
+      </w:r>
+      <w:r>
+        <w:rPr>
+          <w:rFonts w:cs="B Zar" w:hint="cs"/>
+          <w:rtl/>
+          <w:lang w:bidi="fa-IR"/>
+        </w:rPr>
+        <w:t>ی</w:t>
       </w:r>
       <w:r>
         <w:rPr>
@@ -4819,15 +5019,23 @@
           <w:rtl/>
           <w:lang w:bidi="fa-IR"/>
         </w:rPr>
-        <w:t>شود</w:t>
-      </w:r>
-      <w:r>
-        <w:rPr>
-          <w:rFonts w:cs="B Zar"/>
-          <w:rtl/>
-          <w:lang w:bidi="fa-IR"/>
-        </w:rPr>
-        <w:t xml:space="preserve"> و با نام کاربر</w:t>
+        <w:t>د</w:t>
+      </w:r>
+      <w:r>
+        <w:rPr>
+          <w:rFonts w:cs="B Zar"/>
+          <w:rtl/>
+          <w:lang w:bidi="fa-IR"/>
+        </w:rPr>
+        <w:t xml:space="preserve"> وارد </w:t>
+      </w:r>
+      <w:r>
+        <w:rPr>
+          <w:rFonts w:cs="B Zar"/>
+          <w:rtl/>
+          <w:lang w:bidi="fa-IR"/>
+        </w:rPr>
+        <w:t>م</w:t>
       </w:r>
       <w:r>
         <w:rPr>
@@ -4839,51 +5047,19 @@
       </w:r>
       <w:r>
         <w:rPr>
-          <w:rFonts w:cs="B Zar"/>
-          <w:rtl/>
-          <w:lang w:bidi="fa-IR"/>
-        </w:rPr>
-        <w:t xml:space="preserve"> و رمز عبور جد</w:t>
-      </w:r>
-      <w:r>
-        <w:rPr>
-          <w:rFonts w:cs="B Zar" w:hint="cs"/>
-          <w:rtl/>
-          <w:lang w:bidi="fa-IR"/>
-        </w:rPr>
-        <w:t>ی</w:t>
-      </w:r>
-      <w:r>
-        <w:rPr>
           <w:rFonts w:cs="B Zar" w:hint="eastAsia"/>
           <w:rtl/>
           <w:lang w:bidi="fa-IR"/>
         </w:rPr>
-        <w:t>د</w:t>
-      </w:r>
-      <w:r>
-        <w:rPr>
-          <w:rFonts w:cs="B Zar"/>
-          <w:rtl/>
-          <w:lang w:bidi="fa-IR"/>
-        </w:rPr>
-        <w:t xml:space="preserve"> وارد م</w:t>
-      </w:r>
-      <w:r>
-        <w:rPr>
-          <w:rFonts w:cs="B Zar" w:hint="cs"/>
-          <w:rtl/>
-          <w:lang w:bidi="fa-IR"/>
-        </w:rPr>
-        <w:t>ی</w:t>
-      </w:r>
-      <w:r>
-        <w:rPr>
-          <w:rFonts w:cs="B Zar" w:hint="eastAsia"/>
-          <w:rtl/>
-          <w:lang w:bidi="fa-IR"/>
-        </w:rPr>
-        <w:t>زکار</w:t>
+        <w:t>ز</w:t>
+      </w:r>
+      <w:r>
+        <w:rPr>
+          <w:rFonts w:cs="B Zar"/>
+          <w:rtl/>
+          <w:lang w:bidi="fa-IR"/>
+        </w:rPr>
+        <w:t xml:space="preserve"> کار</w:t>
       </w:r>
       <w:r>
         <w:rPr>
@@ -5172,22 +5348,35 @@
           <w:rFonts w:cs="B Zar" w:hint="cs"/>
           <w:rtl/>
         </w:rPr>
-        <w:t xml:space="preserve"> که به تف</w:t>
-      </w:r>
-      <w:r>
-        <w:rPr>
-          <w:rFonts w:cs="B Zar" w:hint="cs"/>
-          <w:rtl/>
-          <w:lang w:bidi="fa-IR"/>
-        </w:rPr>
-        <w:t>ص</w:t>
-      </w:r>
-      <w:r>
-        <w:rPr>
-          <w:rFonts w:cs="B Zar" w:hint="cs"/>
-          <w:rtl/>
-        </w:rPr>
-        <w:t>یل توضیح داده شده است.</w:t>
+        <w:t xml:space="preserve"> که </w:t>
+      </w:r>
+      <w:r>
+        <w:rPr>
+          <w:rFonts w:cs="B Zar"/>
+          <w:rtl/>
+        </w:rPr>
+        <w:t>به‌تفص</w:t>
+      </w:r>
+      <w:r>
+        <w:rPr>
+          <w:rFonts w:cs="B Zar" w:hint="cs"/>
+          <w:rtl/>
+        </w:rPr>
+        <w:t>ی</w:t>
+      </w:r>
+      <w:r>
+        <w:rPr>
+          <w:rFonts w:cs="B Zar" w:hint="eastAsia"/>
+          <w:rtl/>
+        </w:rPr>
+        <w:t>ل</w:t>
+      </w:r>
+      <w:r>
+        <w:rPr>
+          <w:rFonts w:cs="B Zar" w:hint="cs"/>
+          <w:rtl/>
+        </w:rPr>
+        <w:t xml:space="preserve"> توضیح داده شده است.</w:t>
       </w:r>
     </w:p>
     <w:p>
@@ -5855,7 +6044,23 @@
           <w:rtl/>
           <w:lang w:bidi="fa-IR"/>
         </w:rPr>
-        <w:t>از این اقدام صرف نظر می‌کند.</w:t>
+        <w:t xml:space="preserve">از این اقدام </w:t>
+      </w:r>
+      <w:r>
+        <w:rPr>
+          <w:rFonts w:cs="B Zar"/>
+          <w:rtl/>
+          <w:lang w:bidi="fa-IR"/>
+        </w:rPr>
+        <w:t>صرف‌نظر</w:t>
+      </w:r>
+      <w:r>
+        <w:rPr>
+          <w:rFonts w:cs="B Zar" w:hint="cs"/>
+          <w:rtl/>
+          <w:lang w:bidi="fa-IR"/>
+        </w:rPr>
+        <w:t xml:space="preserve"> می‌کند.</w:t>
       </w:r>
     </w:p>
     <w:p>
@@ -5899,7 +6104,23 @@
           <w:rtl/>
           <w:lang w:bidi="fa-IR"/>
         </w:rPr>
-        <w:t>خلاصه‌ای از تغییرات به او نمایش داده می‌شود تا کاربر آن را تایید کند.</w:t>
+        <w:t xml:space="preserve">خلاصه‌ای از تغییرات به او نمایش داده می‌شود تا کاربر آن را </w:t>
+      </w:r>
+      <w:r>
+        <w:rPr>
+          <w:rFonts w:cs="B Zar" w:hint="cs"/>
+          <w:rtl/>
+          <w:lang w:bidi="fa-IR"/>
+        </w:rPr>
+        <w:t>تأیید</w:t>
+      </w:r>
+      <w:r>
+        <w:rPr>
+          <w:rFonts w:cs="B Zar" w:hint="cs"/>
+          <w:rtl/>
+          <w:lang w:bidi="fa-IR"/>
+        </w:rPr>
+        <w:t xml:space="preserve"> کند.</w:t>
       </w:r>
     </w:p>
     <w:p>
@@ -5922,7 +6143,23 @@
           <w:rtl/>
           <w:lang w:bidi="fa-IR"/>
         </w:rPr>
-        <w:t>پس از تایید، پیغامی مبنی بر موفقیت‌آمیز بودن این عمل و همچنین ایمیلی با همین عنوان به اطلاع او می‌رسد.</w:t>
+        <w:t xml:space="preserve">پس از </w:t>
+      </w:r>
+      <w:r>
+        <w:rPr>
+          <w:rFonts w:cs="B Zar" w:hint="cs"/>
+          <w:rtl/>
+          <w:lang w:bidi="fa-IR"/>
+        </w:rPr>
+        <w:t>تأیید</w:t>
+      </w:r>
+      <w:r>
+        <w:rPr>
+          <w:rFonts w:cs="B Zar" w:hint="cs"/>
+          <w:rtl/>
+          <w:lang w:bidi="fa-IR"/>
+        </w:rPr>
+        <w:t>، پیغامی مبنی بر موفقیت‌آمیز بودن این عمل و همچنین ایمیلی با همین عنوان به اطلاع او می‌رسد.</w:t>
       </w:r>
     </w:p>
     <w:p>
@@ -6216,7 +6453,21 @@
           <w:rFonts w:cs="B Zar" w:hint="cs"/>
           <w:rtl/>
         </w:rPr>
-        <w:t xml:space="preserve">در این صفحه، کاربر به مشخصات آگهی‌ که مالک </w:t>
+        <w:t>در این صفحه، کاربر به مشخصات آگهی</w:t>
+      </w:r>
+      <w:r>
+        <w:rPr>
+          <w:rFonts w:cs="B Zar"/>
+          <w:rtl/>
+        </w:rPr>
+        <w:t xml:space="preserve"> </w:t>
+      </w:r>
+      <w:r>
+        <w:rPr>
+          <w:rFonts w:cs="B Zar" w:hint="cs"/>
+          <w:rtl/>
+        </w:rPr>
+        <w:t xml:space="preserve">که مالک </w:t>
       </w:r>
       <w:r>
         <w:rPr>
@@ -6230,14 +6481,14 @@
           <w:rFonts w:cs="B Zar" w:hint="cs"/>
           <w:rtl/>
         </w:rPr>
-        <w:t xml:space="preserve">، </w:t>
-      </w:r>
-      <w:r>
-        <w:rPr>
-          <w:rFonts w:cs="B Zar"/>
-          <w:rtl/>
-        </w:rPr>
-        <w:t>‌</w:t>
+        <w:t>،</w:t>
+      </w:r>
+      <w:r>
+        <w:rPr>
+          <w:rFonts w:cs="B Zar"/>
+          <w:rtl/>
+        </w:rPr>
+        <w:t xml:space="preserve"> </w:t>
       </w:r>
       <w:r>
         <w:rPr>
@@ -7468,7 +7719,23 @@
           <w:rtl/>
           <w:lang w:bidi="fa-IR"/>
         </w:rPr>
-        <w:t>دیگر مشخصات خودرو که به صورت اسلاید بار، گزینه، یا جعبه متن هست را مشخص می‌کند.</w:t>
+        <w:t xml:space="preserve">دیگر مشخصات خودرو که </w:t>
+      </w:r>
+      <w:r>
+        <w:rPr>
+          <w:rFonts w:cs="B Zar"/>
+          <w:rtl/>
+          <w:lang w:bidi="fa-IR"/>
+        </w:rPr>
+        <w:t>به‌صورت</w:t>
+      </w:r>
+      <w:r>
+        <w:rPr>
+          <w:rFonts w:cs="B Zar" w:hint="cs"/>
+          <w:rtl/>
+          <w:lang w:bidi="fa-IR"/>
+        </w:rPr>
+        <w:t xml:space="preserve"> اسلاید بار، گزینه، یا جعبه متن هست را مشخص می‌کند.</w:t>
       </w:r>
     </w:p>
     <w:p>
@@ -7486,11 +7753,19 @@
       </w:pPr>
       <w:r>
         <w:rPr>
-          <w:rFonts w:cs="B Zar" w:hint="cs"/>
-          <w:rtl/>
-          <w:lang w:bidi="fa-IR"/>
-        </w:rPr>
-        <w:t>مشخات جزئی خودرو را در صورت تمایل تغییر می‌دهد.</w:t>
+          <w:rFonts w:cs="B Zar"/>
+          <w:rtl/>
+          <w:lang w:bidi="fa-IR"/>
+        </w:rPr>
+        <w:t>مشخصات</w:t>
+      </w:r>
+      <w:r>
+        <w:rPr>
+          <w:rFonts w:cs="B Zar" w:hint="cs"/>
+          <w:rtl/>
+          <w:lang w:bidi="fa-IR"/>
+        </w:rPr>
+        <w:t xml:space="preserve"> جزئی خودرو را در صورت تمایل تغییر می‌دهد.</w:t>
       </w:r>
     </w:p>
     <w:p>
@@ -7534,7 +7809,79 @@
           <w:rtl/>
           <w:lang w:bidi="fa-IR"/>
         </w:rPr>
-        <w:t>در هر مرحله لیستی از آگهی‌های متناسب با فیلترها به کاربر نمایش داده‌می‌شود و کاربر می‌تواند فیلترهارا اضافه یا کم و یا ویرایش کند.</w:t>
+        <w:t xml:space="preserve">در هر مرحله لیستی از آگهی‌های متناسب با فیلترها به کاربر نمایش </w:t>
+      </w:r>
+      <w:r>
+        <w:rPr>
+          <w:rFonts w:cs="B Zar"/>
+          <w:rtl/>
+          <w:lang w:bidi="fa-IR"/>
+        </w:rPr>
+        <w:t>داده م</w:t>
+      </w:r>
+      <w:r>
+        <w:rPr>
+          <w:rFonts w:cs="B Zar" w:hint="cs"/>
+          <w:rtl/>
+          <w:lang w:bidi="fa-IR"/>
+        </w:rPr>
+        <w:t>ی‌</w:t>
+      </w:r>
+      <w:r>
+        <w:rPr>
+          <w:rFonts w:cs="B Zar" w:hint="eastAsia"/>
+          <w:rtl/>
+          <w:lang w:bidi="fa-IR"/>
+        </w:rPr>
+        <w:t>شود</w:t>
+      </w:r>
+      <w:r>
+        <w:rPr>
+          <w:rFonts w:cs="B Zar" w:hint="cs"/>
+          <w:rtl/>
+          <w:lang w:bidi="fa-IR"/>
+        </w:rPr>
+        <w:t xml:space="preserve"> و کاربر می‌تواند </w:t>
+      </w:r>
+      <w:r>
+        <w:rPr>
+          <w:rFonts w:cs="B Zar"/>
+          <w:rtl/>
+          <w:lang w:bidi="fa-IR"/>
+        </w:rPr>
+        <w:t>ف</w:t>
+      </w:r>
+      <w:r>
+        <w:rPr>
+          <w:rFonts w:cs="B Zar" w:hint="cs"/>
+          <w:rtl/>
+          <w:lang w:bidi="fa-IR"/>
+        </w:rPr>
+        <w:t>ی</w:t>
+      </w:r>
+      <w:r>
+        <w:rPr>
+          <w:rFonts w:cs="B Zar" w:hint="eastAsia"/>
+          <w:rtl/>
+          <w:lang w:bidi="fa-IR"/>
+        </w:rPr>
+        <w:t>لترها</w:t>
+      </w:r>
+      <w:r>
+        <w:rPr>
+          <w:rFonts w:cs="B Zar"/>
+          <w:rtl/>
+          <w:lang w:bidi="fa-IR"/>
+        </w:rPr>
+        <w:t xml:space="preserve"> را</w:t>
+      </w:r>
+      <w:r>
+        <w:rPr>
+          <w:rFonts w:cs="B Zar" w:hint="cs"/>
+          <w:rtl/>
+          <w:lang w:bidi="fa-IR"/>
+        </w:rPr>
+        <w:t xml:space="preserve"> اضافه یا کم و یا ویرایش کند.</w:t>
       </w:r>
     </w:p>
     <w:p>
@@ -9195,7 +9542,7 @@
   <w:abstractNum w:abstractNumId="7" w15:restartNumberingAfterBreak="0">
     <w:nsid w:val="2166790C"/>
     <w:multiLevelType w:val="hybridMultilevel"/>
-    <w:tmpl w:val="6EB0E53A"/>
+    <w:tmpl w:val="3620D672"/>
     <w:lvl w:ilvl="0" w:tplc="0409000F">
       <w:start w:val="1"/>
       <w:numFmt w:val="decimal"/>
@@ -9226,9 +9573,9 @@
         <w:ind w:left="2160" w:hanging="180"/>
       </w:pPr>
     </w:lvl>
-    <w:lvl w:ilvl="3" w:tplc="0409000F">
-      <w:start w:val="1"/>
-      <w:numFmt w:val="decimal"/>
+    <w:lvl w:ilvl="3" w:tplc="04090019">
+      <w:start w:val="1"/>
+      <w:numFmt w:val="lowerLetter"/>
       <w:lvlText w:val="%4."/>
       <w:lvlJc w:val="left"/>
       <w:pPr>

</xml_diff>